<commit_message>
Naming convention (care materials)
</commit_message>
<xml_diff>
--- a/House_Assignment_Report.docx
+++ b/House_Assignment_Report.docx
@@ -2750,6 +2750,16 @@
               <w:t>Olivier: Finished toilet and start shower.</w:t>
             </w:r>
           </w:p>
+          <w:p>
+            <w:proofErr w:type="spellStart"/>
+            <w:r>
+              <w:t>Wladimir</w:t>
+            </w:r>
+            <w:proofErr w:type="spellEnd"/>
+            <w:r>
+              <w:t>:</w:t>
+            </w:r>
+          </w:p>
         </w:tc>
       </w:tr>
       <w:tr>
@@ -2809,6 +2819,16 @@
             </w:r>
             <w:r>
               <w:t>Finished shower, start bath and taps.</w:t>
+            </w:r>
+          </w:p>
+          <w:p>
+            <w:proofErr w:type="spellStart"/>
+            <w:r>
+              <w:t>Wladimir</w:t>
+            </w:r>
+            <w:proofErr w:type="spellEnd"/>
+            <w:r>
+              <w:t>:</w:t>
             </w:r>
           </w:p>
         </w:tc>
@@ -2885,6 +2905,16 @@
               <w:t xml:space="preserve"> taps and created bathroom sink.</w:t>
             </w:r>
           </w:p>
+          <w:p>
+            <w:proofErr w:type="spellStart"/>
+            <w:r>
+              <w:t>Wladimir</w:t>
+            </w:r>
+            <w:proofErr w:type="spellEnd"/>
+            <w:r>
+              <w:t>:</w:t>
+            </w:r>
+          </w:p>
         </w:tc>
       </w:tr>
       <w:tr>
@@ -2932,6 +2962,16 @@
             </w:r>
             <w:r>
               <w:t>Created roof and chimney.</w:t>
+            </w:r>
+          </w:p>
+          <w:p>
+            <w:proofErr w:type="spellStart"/>
+            <w:r>
+              <w:t>Wladimir</w:t>
+            </w:r>
+            <w:proofErr w:type="spellEnd"/>
+            <w:r>
+              <w:t>:</w:t>
             </w:r>
           </w:p>
         </w:tc>
@@ -2996,6 +3036,17 @@
               <w:t>Created TV, TV support and mirror.</w:t>
             </w:r>
           </w:p>
+          <w:p>
+            <w:proofErr w:type="spellStart"/>
+            <w:r>
+              <w:lastRenderedPageBreak/>
+              <w:t>Wladimir</w:t>
+            </w:r>
+            <w:proofErr w:type="spellEnd"/>
+            <w:r>
+              <w:t>:</w:t>
+            </w:r>
+          </w:p>
         </w:tc>
       </w:tr>
       <w:tr>
@@ -3009,6 +3060,7 @@
               <w:jc w:val="center"/>
             </w:pPr>
             <w:r>
+              <w:lastRenderedPageBreak/>
               <w:t>05/11</w:t>
             </w:r>
           </w:p>
@@ -3047,11 +3099,17 @@
           </w:p>
           <w:p>
             <w:r>
-              <w:t xml:space="preserve">Olivier: Created towel (+ support), toilet paper (+ support) and low </w:t>
+              <w:t>Olivier: Created towel (+ support), toilet paper (+ support) and low table in living room. Merge objet in the scene.</w:t>
             </w:r>
+          </w:p>
+          <w:p>
+            <w:proofErr w:type="spellStart"/>
             <w:r>
-              <w:lastRenderedPageBreak/>
-              <w:t>table in living room. Merge objet in the scene.</w:t>
+              <w:t>Wladimir</w:t>
+            </w:r>
+            <w:proofErr w:type="spellEnd"/>
+            <w:r>
+              <w:t>:</w:t>
             </w:r>
           </w:p>
         </w:tc>
@@ -3067,7 +3125,6 @@
               <w:jc w:val="center"/>
             </w:pPr>
             <w:r>
-              <w:lastRenderedPageBreak/>
               <w:t>06/11</w:t>
             </w:r>
           </w:p>
@@ -3077,7 +3134,36 @@
             <w:tcW w:w="0" w:type="auto"/>
             <w:vAlign w:val="center"/>
           </w:tcPr>
-          <w:p/>
+          <w:p>
+            <w:r>
+              <w:t>All member: Texturing</w:t>
+            </w:r>
+          </w:p>
+          <w:p>
+            <w:proofErr w:type="spellStart"/>
+            <w:r>
+              <w:t>Ludovic</w:t>
+            </w:r>
+            <w:proofErr w:type="spellEnd"/>
+            <w:r>
+              <w:t>:</w:t>
+            </w:r>
+          </w:p>
+          <w:p>
+            <w:r>
+              <w:t>Olivier: Created painting, carpet, counter, stool, cocktail glass, iron board.</w:t>
+            </w:r>
+          </w:p>
+          <w:p>
+            <w:proofErr w:type="spellStart"/>
+            <w:r>
+              <w:t>Wladimir</w:t>
+            </w:r>
+            <w:proofErr w:type="spellEnd"/>
+            <w:r>
+              <w:t>:</w:t>
+            </w:r>
+          </w:p>
         </w:tc>
       </w:tr>
     </w:tbl>
@@ -3311,6 +3397,15 @@
       </w:pPr>
       <w:r>
         <w:tab/>
+        <w:t>The objects which used a spline have their model copy with the suffix “Spline” (and are placed in the closets).</w:t>
+      </w:r>
+    </w:p>
+    <w:p>
+      <w:pPr>
+        <w:jc w:val="both"/>
+      </w:pPr>
+      <w:r>
+        <w:tab/>
       </w:r>
       <w:r>
         <w:t>All materials used in the project have the prefix “MAT_” applied and all textures have the prefix “MAP_”.</w:t>
@@ -3498,6 +3593,30 @@
         <w:pStyle w:val="Paragraphedeliste"/>
         <w:numPr>
           <w:ilvl w:val="2"/>
+          <w:numId w:val="9"/>
+        </w:numPr>
+        <w:rPr>
+          <w:lang w:eastAsia="ko-KR"/>
+        </w:rPr>
+      </w:pPr>
+      <w:r>
+        <w:rPr>
+          <w:lang w:eastAsia="ko-KR"/>
+        </w:rPr>
+        <w:t>Plumbing:</w:t>
+      </w:r>
+      <w:r>
+        <w:rPr>
+          <w:lang w:eastAsia="ko-KR"/>
+        </w:rPr>
+        <w:t xml:space="preserve"> contains all plumbing stuff in the house as toilet, shower, sink, etc.</w:t>
+      </w:r>
+    </w:p>
+    <w:p>
+      <w:pPr>
+        <w:pStyle w:val="Paragraphedeliste"/>
+        <w:numPr>
+          <w:ilvl w:val="0"/>
           <w:numId w:val="9"/>
         </w:numPr>
         <w:rPr>
@@ -3512,17 +3631,33 @@
           <w:docGrid w:linePitch="299"/>
         </w:sectPr>
       </w:pPr>
-      <w:r>
-        <w:rPr>
-          <w:lang w:eastAsia="ko-KR"/>
-        </w:rPr>
-        <w:t>Plumbing:</w:t>
-      </w:r>
-      <w:r>
-        <w:rPr>
-          <w:lang w:eastAsia="ko-KR"/>
-        </w:rPr>
-        <w:t xml:space="preserve"> contains all plumbing stuff in the house as toilet, shower, sink, etc.</w:t>
+    </w:p>
+    <w:p>
+      <w:pPr>
+        <w:pStyle w:val="Titre2"/>
+      </w:pPr>
+      <w:r>
+        <w:lastRenderedPageBreak/>
+        <w:t>Work organiz</w:t>
+      </w:r>
+      <w:r>
+        <w:t>ation</w:t>
+      </w:r>
+    </w:p>
+    <w:p>
+      <w:pPr>
+        <w:ind w:firstLine="720"/>
+      </w:pPr>
+      <w:r>
+        <w:t>In order to be well organized, we created a git depot where we committed our objects every time we created one. Then, we merged this object in our house scene.</w:t>
+      </w:r>
+    </w:p>
+    <w:p>
+      <w:pPr>
+        <w:ind w:firstLine="720"/>
+      </w:pPr>
+      <w:r>
+        <w:t>According to the research, we looked for few things on internet and on 3ds Max like the “Flat mirror Material”, the “Sub Objects Material”, some modifiers (UVW Map, Shell).</w:t>
       </w:r>
     </w:p>
     <w:p>
@@ -3749,6 +3884,14 @@
       </w:r>
       <w:proofErr w:type="spellEnd"/>
       <w:r>
+        <w:t xml:space="preserve">, </w:t>
+      </w:r>
+      <w:proofErr w:type="spellStart"/>
+      <w:r>
+        <w:t>Garage_Sink_Modifier</w:t>
+      </w:r>
+      <w:proofErr w:type="spellEnd"/>
+      <w:r>
         <w:t xml:space="preserve">) in order to give to the tap a more realistic and modern effect. In the figure </w:t>
       </w:r>
       <w:r>
@@ -3761,7 +3904,13 @@
         <w:t xml:space="preserve">, the tap is </w:t>
       </w:r>
       <w:r>
-        <w:t xml:space="preserve">showed before the bend modifier. In the figure </w:t>
+        <w:t xml:space="preserve">showed </w:t>
+      </w:r>
+      <w:r>
+        <w:t>as a simple box with</w:t>
+      </w:r>
+      <w:r>
+        <w:t xml:space="preserve"> the bend modifier. In the figure </w:t>
       </w:r>
       <w:r>
         <w:rPr>
@@ -3780,7 +3929,68 @@
           <w:lang w:val="fr-FR" w:eastAsia="fr-FR"/>
         </w:rPr>
         <w:drawing>
-          <wp:anchor distT="0" distB="0" distL="114300" distR="114300" simplePos="0" relativeHeight="251679743" behindDoc="1" locked="0" layoutInCell="1" allowOverlap="1" wp14:anchorId="5BC94801" wp14:editId="7C94C7E4">
+          <wp:anchor distT="0" distB="0" distL="114300" distR="114300" simplePos="0" relativeHeight="251678719" behindDoc="1" locked="0" layoutInCell="1" allowOverlap="1" wp14:anchorId="46B9BF07" wp14:editId="2C614F52">
+            <wp:simplePos x="0" y="0"/>
+            <wp:positionH relativeFrom="column">
+              <wp:posOffset>7024</wp:posOffset>
+            </wp:positionH>
+            <wp:positionV relativeFrom="paragraph">
+              <wp:posOffset>100965</wp:posOffset>
+            </wp:positionV>
+            <wp:extent cx="1703351" cy="1800000"/>
+            <wp:effectExtent l="0" t="0" r="0" b="0"/>
+            <wp:wrapNone/>
+            <wp:docPr id="45" name="Image 45"/>
+            <wp:cNvGraphicFramePr>
+              <a:graphicFrameLocks xmlns:a="http://schemas.openxmlformats.org/drawingml/2006/main" noChangeAspect="1"/>
+            </wp:cNvGraphicFramePr>
+            <a:graphic xmlns:a="http://schemas.openxmlformats.org/drawingml/2006/main">
+              <a:graphicData uri="http://schemas.openxmlformats.org/drawingml/2006/picture">
+                <pic:pic xmlns:pic="http://schemas.openxmlformats.org/drawingml/2006/picture">
+                  <pic:nvPicPr>
+                    <pic:cNvPr id="0" name="Tap Before Bend.JPG"/>
+                    <pic:cNvPicPr/>
+                  </pic:nvPicPr>
+                  <pic:blipFill>
+                    <a:blip r:embed="rId15">
+                      <a:extLst>
+                        <a:ext uri="{28A0092B-C50C-407E-A947-70E740481C1C}">
+                          <a14:useLocalDpi xmlns:a14="http://schemas.microsoft.com/office/drawing/2010/main" val="0"/>
+                        </a:ext>
+                      </a:extLst>
+                    </a:blip>
+                    <a:stretch>
+                      <a:fillRect/>
+                    </a:stretch>
+                  </pic:blipFill>
+                  <pic:spPr>
+                    <a:xfrm>
+                      <a:off x="0" y="0"/>
+                      <a:ext cx="1703351" cy="1800000"/>
+                    </a:xfrm>
+                    <a:prstGeom prst="rect">
+                      <a:avLst/>
+                    </a:prstGeom>
+                  </pic:spPr>
+                </pic:pic>
+              </a:graphicData>
+            </a:graphic>
+            <wp14:sizeRelH relativeFrom="page">
+              <wp14:pctWidth>0</wp14:pctWidth>
+            </wp14:sizeRelH>
+            <wp14:sizeRelV relativeFrom="page">
+              <wp14:pctHeight>0</wp14:pctHeight>
+            </wp14:sizeRelV>
+          </wp:anchor>
+        </w:drawing>
+      </w:r>
+      <w:r>
+        <w:rPr>
+          <w:noProof/>
+          <w:lang w:val="fr-FR" w:eastAsia="fr-FR"/>
+        </w:rPr>
+        <w:drawing>
+          <wp:anchor distT="0" distB="0" distL="114300" distR="114300" simplePos="0" relativeHeight="251679743" behindDoc="1" locked="0" layoutInCell="1" allowOverlap="1" wp14:anchorId="5BC94801" wp14:editId="52419F08">
             <wp:simplePos x="0" y="0"/>
             <wp:positionH relativeFrom="column">
               <wp:posOffset>3903345</wp:posOffset>
@@ -3803,7 +4013,7 @@
                     <pic:cNvPicPr/>
                   </pic:nvPicPr>
                   <pic:blipFill>
-                    <a:blip r:embed="rId15">
+                    <a:blip r:embed="rId16">
                       <a:extLst>
                         <a:ext uri="{28A0092B-C50C-407E-A947-70E740481C1C}">
                           <a14:useLocalDpi xmlns:a14="http://schemas.microsoft.com/office/drawing/2010/main" val="0"/>
@@ -3835,67 +4045,6 @@
           </wp:anchor>
         </w:drawing>
       </w:r>
-      <w:r>
-        <w:rPr>
-          <w:noProof/>
-          <w:lang w:val="fr-FR" w:eastAsia="fr-FR"/>
-        </w:rPr>
-        <w:drawing>
-          <wp:anchor distT="0" distB="0" distL="114300" distR="114300" simplePos="0" relativeHeight="251678719" behindDoc="1" locked="0" layoutInCell="1" allowOverlap="1" wp14:anchorId="46B9BF07" wp14:editId="78021228">
-            <wp:simplePos x="0" y="0"/>
-            <wp:positionH relativeFrom="column">
-              <wp:posOffset>1905</wp:posOffset>
-            </wp:positionH>
-            <wp:positionV relativeFrom="paragraph">
-              <wp:posOffset>104775</wp:posOffset>
-            </wp:positionV>
-            <wp:extent cx="1398905" cy="1799590"/>
-            <wp:effectExtent l="0" t="0" r="0" b="0"/>
-            <wp:wrapNone/>
-            <wp:docPr id="45" name="Image 45"/>
-            <wp:cNvGraphicFramePr>
-              <a:graphicFrameLocks xmlns:a="http://schemas.openxmlformats.org/drawingml/2006/main" noChangeAspect="1"/>
-            </wp:cNvGraphicFramePr>
-            <a:graphic xmlns:a="http://schemas.openxmlformats.org/drawingml/2006/main">
-              <a:graphicData uri="http://schemas.openxmlformats.org/drawingml/2006/picture">
-                <pic:pic xmlns:pic="http://schemas.openxmlformats.org/drawingml/2006/picture">
-                  <pic:nvPicPr>
-                    <pic:cNvPr id="0" name="Tap Before Bend.JPG"/>
-                    <pic:cNvPicPr/>
-                  </pic:nvPicPr>
-                  <pic:blipFill>
-                    <a:blip r:embed="rId16">
-                      <a:extLst>
-                        <a:ext uri="{28A0092B-C50C-407E-A947-70E740481C1C}">
-                          <a14:useLocalDpi xmlns:a14="http://schemas.microsoft.com/office/drawing/2010/main" val="0"/>
-                        </a:ext>
-                      </a:extLst>
-                    </a:blip>
-                    <a:stretch>
-                      <a:fillRect/>
-                    </a:stretch>
-                  </pic:blipFill>
-                  <pic:spPr>
-                    <a:xfrm>
-                      <a:off x="0" y="0"/>
-                      <a:ext cx="1398905" cy="1799590"/>
-                    </a:xfrm>
-                    <a:prstGeom prst="rect">
-                      <a:avLst/>
-                    </a:prstGeom>
-                  </pic:spPr>
-                </pic:pic>
-              </a:graphicData>
-            </a:graphic>
-            <wp14:sizeRelH relativeFrom="page">
-              <wp14:pctWidth>0</wp14:pctWidth>
-            </wp14:sizeRelH>
-            <wp14:sizeRelV relativeFrom="page">
-              <wp14:pctHeight>0</wp14:pctHeight>
-            </wp14:sizeRelV>
-          </wp:anchor>
-        </w:drawing>
-      </w:r>
     </w:p>
     <w:p/>
     <w:p>
@@ -3954,9 +4103,6 @@
       </w:r>
       <w:proofErr w:type="spellStart"/>
       <w:r>
-        <w:rPr>
-          <w:highlight w:val="yellow"/>
-        </w:rPr>
         <w:t>Bathroom_Towel</w:t>
       </w:r>
       <w:proofErr w:type="spellEnd"/>
@@ -4139,13 +4285,18 @@
         <w:t xml:space="preserve"> you</w:t>
       </w:r>
       <w:r>
-        <w:t xml:space="preserve"> to create a 3D object by rotating a spline around an axis. It has been used to create on the </w:t>
-      </w:r>
-      <w:r>
-        <w:rPr>
-          <w:highlight w:val="yellow"/>
-        </w:rPr>
-        <w:t>plate</w:t>
+        <w:t xml:space="preserve"> to create a 3D object by rotating a spline around an axis. It has been used to create on the</w:t>
+      </w:r>
+      <w:r>
+        <w:t xml:space="preserve"> “</w:t>
+      </w:r>
+      <w:proofErr w:type="spellStart"/>
+      <w:r>
+        <w:t>Kitchen_Plate</w:t>
+      </w:r>
+      <w:proofErr w:type="spellEnd"/>
+      <w:r>
+        <w:t>”</w:t>
       </w:r>
       <w:r>
         <w:t xml:space="preserve"> in order to make this object in a better a faster way than usual. In the figure </w:t>
@@ -4303,16 +4454,19 @@
       </w:r>
     </w:p>
     <w:p/>
-    <w:p/>
+    <w:p>
+      <w:bookmarkStart w:id="24" w:name="_GoBack"/>
+      <w:bookmarkEnd w:id="24"/>
+    </w:p>
     <w:p>
       <w:pPr>
         <w:pStyle w:val="Titre2"/>
       </w:pPr>
-      <w:bookmarkStart w:id="24" w:name="_Toc434506970"/>
+      <w:bookmarkStart w:id="25" w:name="_Toc434506970"/>
       <w:r>
         <w:t>Mirror</w:t>
       </w:r>
-      <w:bookmarkEnd w:id="24"/>
+      <w:bookmarkEnd w:id="25"/>
     </w:p>
     <w:p>
       <w:pPr>
@@ -4498,12 +4652,12 @@
       <w:pPr>
         <w:pStyle w:val="Titre2"/>
       </w:pPr>
-      <w:bookmarkStart w:id="25" w:name="_Toc434506971"/>
+      <w:bookmarkStart w:id="26" w:name="_Toc434506971"/>
       <w:r>
         <w:lastRenderedPageBreak/>
         <w:t>Shell</w:t>
       </w:r>
-      <w:bookmarkEnd w:id="25"/>
+      <w:bookmarkEnd w:id="26"/>
     </w:p>
     <w:p>
       <w:pPr>
@@ -4679,11 +4833,11 @@
       <w:pPr>
         <w:pStyle w:val="Titre2"/>
       </w:pPr>
-      <w:bookmarkStart w:id="26" w:name="_Toc434506972"/>
+      <w:bookmarkStart w:id="27" w:name="_Toc434506972"/>
       <w:r>
         <w:t>UVW Map</w:t>
       </w:r>
-      <w:bookmarkEnd w:id="26"/>
+      <w:bookmarkEnd w:id="27"/>
     </w:p>
     <w:p>
       <w:pPr>
@@ -4710,6 +4864,9 @@
       <w:r>
         <w:t xml:space="preserve"> (by default) and in multiple ways. It has been used on the button of the </w:t>
       </w:r>
+      <w:r>
+        <w:t>“</w:t>
+      </w:r>
       <w:proofErr w:type="spellStart"/>
       <w:r>
         <w:rPr>
@@ -4719,6 +4876,9 @@
       </w:r>
       <w:proofErr w:type="spellEnd"/>
       <w:r>
+        <w:t>”</w:t>
+      </w:r>
+      <w:r>
         <w:t xml:space="preserve"> in order to make a better textured button than using the basic material way. In the figure </w:t>
       </w:r>
       <w:r>
@@ -4741,6 +4901,13 @@
       </w:r>
     </w:p>
     <w:p>
+      <w:pPr>
+        <w:pStyle w:val="Titre2"/>
+        <w:numPr>
+          <w:ilvl w:val="0"/>
+          <w:numId w:val="0"/>
+        </w:numPr>
+      </w:pPr>
       <w:r>
         <w:rPr>
           <w:noProof/>
@@ -4869,14 +5036,205 @@
     </w:p>
     <w:p>
       <w:pPr>
+        <w:pStyle w:val="Titre2"/>
+      </w:pPr>
+      <w:proofErr w:type="spellStart"/>
+      <w:r>
+        <w:lastRenderedPageBreak/>
+        <w:t>TurboSmooth</w:t>
+      </w:r>
+      <w:proofErr w:type="spellEnd"/>
+    </w:p>
+    <w:p>
+      <w:pPr>
+        <w:ind w:firstLine="720"/>
+      </w:pPr>
+      <w:r>
+        <w:t xml:space="preserve">The </w:t>
+      </w:r>
+      <w:proofErr w:type="spellStart"/>
+      <w:r>
+        <w:t>TurboSmooth</w:t>
+      </w:r>
+      <w:proofErr w:type="spellEnd"/>
+      <w:r>
+        <w:t xml:space="preserve"> modifier allows to you to</w:t>
+      </w:r>
+      <w:r>
+        <w:t xml:space="preserve"> add details on the selected object and smoothing the object. It has been used on the button of the “</w:t>
+      </w:r>
+      <w:proofErr w:type="spellStart"/>
+      <w:r>
+        <w:t>Kitchen_Gas_Cooker</w:t>
+      </w:r>
+      <w:proofErr w:type="spellEnd"/>
+      <w:r>
+        <w:t xml:space="preserve">” in order to give it a more realistic effect of what looks like a button. In the figure </w:t>
+      </w:r>
+      <w:r>
+        <w:rPr>
+          <w:highlight w:val="yellow"/>
+        </w:rPr>
+        <w:t>X</w:t>
+      </w:r>
+      <w:r>
+        <w:t xml:space="preserve">, the button has not been modified. In the figure </w:t>
+      </w:r>
+      <w:r>
+        <w:rPr>
+          <w:highlight w:val="yellow"/>
+        </w:rPr>
+        <w:t>X</w:t>
+      </w:r>
+      <w:r>
+        <w:t>, the button has been “</w:t>
+      </w:r>
+      <w:proofErr w:type="spellStart"/>
+      <w:r>
+        <w:t>TurboSmoothed</w:t>
+      </w:r>
+      <w:proofErr w:type="spellEnd"/>
+      <w:r>
+        <w:t>”.</w:t>
+      </w:r>
+    </w:p>
+    <w:p>
+      <w:r>
+        <w:rPr>
+          <w:noProof/>
+          <w:lang w:val="fr-FR" w:eastAsia="fr-FR"/>
+        </w:rPr>
+        <w:drawing>
+          <wp:anchor distT="0" distB="0" distL="114300" distR="114300" simplePos="0" relativeHeight="251691007" behindDoc="1" locked="0" layoutInCell="1" allowOverlap="1" wp14:anchorId="47A06EAF" wp14:editId="00AB004A">
+            <wp:simplePos x="0" y="0"/>
+            <wp:positionH relativeFrom="column">
+              <wp:posOffset>3606165</wp:posOffset>
+            </wp:positionH>
+            <wp:positionV relativeFrom="paragraph">
+              <wp:posOffset>1905</wp:posOffset>
+            </wp:positionV>
+            <wp:extent cx="1278890" cy="1799590"/>
+            <wp:effectExtent l="0" t="0" r="0" b="0"/>
+            <wp:wrapNone/>
+            <wp:docPr id="1" name="Image 1"/>
+            <wp:cNvGraphicFramePr>
+              <a:graphicFrameLocks xmlns:a="http://schemas.openxmlformats.org/drawingml/2006/main" noChangeAspect="1"/>
+            </wp:cNvGraphicFramePr>
+            <a:graphic xmlns:a="http://schemas.openxmlformats.org/drawingml/2006/main">
+              <a:graphicData uri="http://schemas.openxmlformats.org/drawingml/2006/picture">
+                <pic:pic xmlns:pic="http://schemas.openxmlformats.org/drawingml/2006/picture">
+                  <pic:nvPicPr>
+                    <pic:cNvPr id="0" name="Button After turboSmoothing.jpg"/>
+                    <pic:cNvPicPr/>
+                  </pic:nvPicPr>
+                  <pic:blipFill>
+                    <a:blip r:embed="rId27">
+                      <a:extLst>
+                        <a:ext uri="{28A0092B-C50C-407E-A947-70E740481C1C}">
+                          <a14:useLocalDpi xmlns:a14="http://schemas.microsoft.com/office/drawing/2010/main" val="0"/>
+                        </a:ext>
+                      </a:extLst>
+                    </a:blip>
+                    <a:stretch>
+                      <a:fillRect/>
+                    </a:stretch>
+                  </pic:blipFill>
+                  <pic:spPr>
+                    <a:xfrm>
+                      <a:off x="0" y="0"/>
+                      <a:ext cx="1278890" cy="1799590"/>
+                    </a:xfrm>
+                    <a:prstGeom prst="rect">
+                      <a:avLst/>
+                    </a:prstGeom>
+                  </pic:spPr>
+                </pic:pic>
+              </a:graphicData>
+            </a:graphic>
+            <wp14:sizeRelH relativeFrom="page">
+              <wp14:pctWidth>0</wp14:pctWidth>
+            </wp14:sizeRelH>
+            <wp14:sizeRelV relativeFrom="page">
+              <wp14:pctHeight>0</wp14:pctHeight>
+            </wp14:sizeRelV>
+          </wp:anchor>
+        </w:drawing>
+      </w:r>
+      <w:r>
+        <w:rPr>
+          <w:noProof/>
+          <w:lang w:val="fr-FR" w:eastAsia="fr-FR"/>
+        </w:rPr>
+        <w:drawing>
+          <wp:anchor distT="0" distB="0" distL="114300" distR="114300" simplePos="0" relativeHeight="251692031" behindDoc="1" locked="0" layoutInCell="1" allowOverlap="1" wp14:anchorId="1EE46CB2" wp14:editId="2DB4804E">
+            <wp:simplePos x="0" y="0"/>
+            <wp:positionH relativeFrom="column">
+              <wp:posOffset>436245</wp:posOffset>
+            </wp:positionH>
+            <wp:positionV relativeFrom="paragraph">
+              <wp:posOffset>1905</wp:posOffset>
+            </wp:positionV>
+            <wp:extent cx="916940" cy="1799590"/>
+            <wp:effectExtent l="0" t="0" r="0" b="0"/>
+            <wp:wrapNone/>
+            <wp:docPr id="2" name="Image 2"/>
+            <wp:cNvGraphicFramePr>
+              <a:graphicFrameLocks xmlns:a="http://schemas.openxmlformats.org/drawingml/2006/main" noChangeAspect="1"/>
+            </wp:cNvGraphicFramePr>
+            <a:graphic xmlns:a="http://schemas.openxmlformats.org/drawingml/2006/main">
+              <a:graphicData uri="http://schemas.openxmlformats.org/drawingml/2006/picture">
+                <pic:pic xmlns:pic="http://schemas.openxmlformats.org/drawingml/2006/picture">
+                  <pic:nvPicPr>
+                    <pic:cNvPr id="0" name="Button Before TurboSmoothing.jpg"/>
+                    <pic:cNvPicPr/>
+                  </pic:nvPicPr>
+                  <pic:blipFill>
+                    <a:blip r:embed="rId28">
+                      <a:extLst>
+                        <a:ext uri="{28A0092B-C50C-407E-A947-70E740481C1C}">
+                          <a14:useLocalDpi xmlns:a14="http://schemas.microsoft.com/office/drawing/2010/main" val="0"/>
+                        </a:ext>
+                      </a:extLst>
+                    </a:blip>
+                    <a:stretch>
+                      <a:fillRect/>
+                    </a:stretch>
+                  </pic:blipFill>
+                  <pic:spPr>
+                    <a:xfrm>
+                      <a:off x="0" y="0"/>
+                      <a:ext cx="916940" cy="1799590"/>
+                    </a:xfrm>
+                    <a:prstGeom prst="rect">
+                      <a:avLst/>
+                    </a:prstGeom>
+                  </pic:spPr>
+                </pic:pic>
+              </a:graphicData>
+            </a:graphic>
+            <wp14:sizeRelH relativeFrom="page">
+              <wp14:pctWidth>0</wp14:pctWidth>
+            </wp14:sizeRelH>
+            <wp14:sizeRelV relativeFrom="page">
+              <wp14:pctHeight>0</wp14:pctHeight>
+            </wp14:sizeRelV>
+          </wp:anchor>
+        </w:drawing>
+      </w:r>
+      <w:r>
+        <w:br w:type="page"/>
+      </w:r>
+    </w:p>
+    <w:p>
+      <w:pPr>
         <w:pStyle w:val="Titre1"/>
       </w:pPr>
-      <w:bookmarkStart w:id="27" w:name="_Toc434506973"/>
+      <w:bookmarkStart w:id="28" w:name="_Toc434506973"/>
       <w:r>
         <w:lastRenderedPageBreak/>
         <w:t>Cloned element and instancing objects</w:t>
       </w:r>
-      <w:bookmarkEnd w:id="27"/>
+      <w:bookmarkEnd w:id="28"/>
     </w:p>
     <w:p>
       <w:pPr>
@@ -4908,22 +5266,18 @@
         <w:jc w:val="both"/>
       </w:pPr>
       <w:r>
-        <w:t xml:space="preserve">For example, we have used instance on </w:t>
-      </w:r>
-      <w:r>
-        <w:rPr>
-          <w:highlight w:val="yellow"/>
-        </w:rPr>
-        <w:t>…</w:t>
-      </w:r>
-      <w:r>
-        <w:t xml:space="preserve"> to </w:t>
-      </w:r>
-      <w:r>
-        <w:rPr>
-          <w:highlight w:val="yellow"/>
-        </w:rPr>
-        <w:t>…</w:t>
+        <w:t>For ex</w:t>
+      </w:r>
+      <w:r>
+        <w:t>ample, we have used instance on the “</w:t>
+      </w:r>
+      <w:proofErr w:type="spellStart"/>
+      <w:r>
+        <w:t>Bedroom_Bed</w:t>
+      </w:r>
+      <w:proofErr w:type="spellEnd"/>
+      <w:r>
+        <w:t xml:space="preserve">” because if we wanted to modify all the beds by modifying just one. </w:t>
       </w:r>
     </w:p>
     <w:p>
@@ -4938,7 +5292,13 @@
         <w:t>Reference</w:t>
       </w:r>
       <w:r>
-        <w:t>: duplicate the object with instance allow</w:t>
+        <w:t xml:space="preserve">: duplicate the object with </w:t>
+      </w:r>
+      <w:r>
+        <w:t>reference</w:t>
+      </w:r>
+      <w:r>
+        <w:t xml:space="preserve"> allow</w:t>
       </w:r>
       <w:r>
         <w:t>s</w:t>
@@ -4968,22 +5328,15 @@
         <w:t xml:space="preserve"> reference</w:t>
       </w:r>
       <w:r>
-        <w:t xml:space="preserve"> on </w:t>
-      </w:r>
-      <w:r>
-        <w:rPr>
-          <w:highlight w:val="yellow"/>
-        </w:rPr>
-        <w:t>…</w:t>
-      </w:r>
-      <w:r>
-        <w:t xml:space="preserve"> to </w:t>
-      </w:r>
-      <w:r>
-        <w:rPr>
-          <w:highlight w:val="yellow"/>
-        </w:rPr>
-        <w:t>…</w:t>
+        <w:t xml:space="preserve"> on “</w:t>
+      </w:r>
+      <w:proofErr w:type="spellStart"/>
+      <w:r>
+        <w:t>Bathroom_Mirror_Modifier</w:t>
+      </w:r>
+      <w:proofErr w:type="spellEnd"/>
+      <w:r>
+        <w:t xml:space="preserve"> to give it a bend effect in order to make it different than the other mirrors and to allow us to still have the possibility to change all the mirrors if we want to.</w:t>
       </w:r>
     </w:p>
     <w:p>
@@ -4998,7 +5351,7 @@
       <w:pPr>
         <w:pStyle w:val="Titre1"/>
       </w:pPr>
-      <w:bookmarkStart w:id="28" w:name="_Toc434506974"/>
+      <w:bookmarkStart w:id="29" w:name="_Toc434506974"/>
       <w:r>
         <w:lastRenderedPageBreak/>
         <w:t xml:space="preserve">Spline </w:t>
@@ -5010,7 +5363,7 @@
       <w:r>
         <w:t>ing</w:t>
       </w:r>
-      <w:bookmarkEnd w:id="28"/>
+      <w:bookmarkEnd w:id="29"/>
       <w:proofErr w:type="spellEnd"/>
     </w:p>
     <w:p>
@@ -5046,7 +5399,7 @@
                     <pic:cNvPicPr/>
                   </pic:nvPicPr>
                   <pic:blipFill>
-                    <a:blip r:embed="rId27">
+                    <a:blip r:embed="rId29">
                       <a:extLst>
                         <a:ext uri="{28A0092B-C50C-407E-A947-70E740481C1C}">
                           <a14:useLocalDpi xmlns:a14="http://schemas.microsoft.com/office/drawing/2010/main" val="0"/>
@@ -5078,8 +5431,6 @@
           </wp:anchor>
         </w:drawing>
       </w:r>
-      <w:bookmarkStart w:id="29" w:name="_GoBack"/>
-      <w:bookmarkEnd w:id="29"/>
       <w:r>
         <w:rPr>
           <w:noProof/>
@@ -5109,7 +5460,7 @@
                     <pic:cNvPicPr/>
                   </pic:nvPicPr>
                   <pic:blipFill>
-                    <a:blip r:embed="rId28">
+                    <a:blip r:embed="rId30">
                       <a:extLst>
                         <a:ext uri="{28A0092B-C50C-407E-A947-70E740481C1C}">
                           <a14:useLocalDpi xmlns:a14="http://schemas.microsoft.com/office/drawing/2010/main" val="0"/>
@@ -5170,7 +5521,7 @@
                     <pic:cNvPicPr/>
                   </pic:nvPicPr>
                   <pic:blipFill>
-                    <a:blip r:embed="rId29">
+                    <a:blip r:embed="rId31">
                       <a:extLst>
                         <a:ext uri="{28A0092B-C50C-407E-A947-70E740481C1C}">
                           <a14:useLocalDpi xmlns:a14="http://schemas.microsoft.com/office/drawing/2010/main" val="0"/>
@@ -5231,7 +5582,7 @@
                     <pic:cNvPicPr/>
                   </pic:nvPicPr>
                   <pic:blipFill>
-                    <a:blip r:embed="rId30">
+                    <a:blip r:embed="rId32">
                       <a:extLst>
                         <a:ext uri="{28A0092B-C50C-407E-A947-70E740481C1C}">
                           <a14:useLocalDpi xmlns:a14="http://schemas.microsoft.com/office/drawing/2010/main" val="0"/>
@@ -5292,7 +5643,7 @@
                     <pic:cNvPicPr/>
                   </pic:nvPicPr>
                   <pic:blipFill>
-                    <a:blip r:embed="rId31">
+                    <a:blip r:embed="rId33">
                       <a:extLst>
                         <a:ext uri="{28A0092B-C50C-407E-A947-70E740481C1C}">
                           <a14:useLocalDpi xmlns:a14="http://schemas.microsoft.com/office/drawing/2010/main" val="0"/>
@@ -5353,7 +5704,7 @@
                     <pic:cNvPicPr/>
                   </pic:nvPicPr>
                   <pic:blipFill>
-                    <a:blip r:embed="rId32">
+                    <a:blip r:embed="rId34">
                       <a:extLst>
                         <a:ext uri="{28A0092B-C50C-407E-A947-70E740481C1C}">
                           <a14:useLocalDpi xmlns:a14="http://schemas.microsoft.com/office/drawing/2010/main" val="0"/>
@@ -5458,15 +5809,13 @@
         <w:ind w:firstLine="720"/>
       </w:pPr>
       <w:r>
-        <w:t xml:space="preserve">Selection sets allows </w:t>
-      </w:r>
-      <w:proofErr w:type="gramStart"/>
-      <w:r>
-        <w:t>to create</w:t>
-      </w:r>
-      <w:proofErr w:type="gramEnd"/>
-      <w:r>
-        <w:t xml:space="preserve"> personal selection. For example, with the table and the chairs, if you want move all the objects in the same time you can create a useful selection with all this objects</w:t>
+        <w:t>Selection sets allows</w:t>
+      </w:r>
+      <w:r>
+        <w:t xml:space="preserve"> you</w:t>
+      </w:r>
+      <w:r>
+        <w:t xml:space="preserve"> to create personal selection. For example, with the table and the chairs, if you want move all the objects in the same time you can create a useful selection with all this objects</w:t>
       </w:r>
       <w:r>
         <w:t>.</w:t>
@@ -5923,7 +6272,7 @@
       <w:bookmarkEnd w:id="33"/>
     </w:p>
     <w:sectPr>
-      <w:headerReference w:type="default" r:id="rId33"/>
+      <w:headerReference w:type="default" r:id="rId35"/>
       <w:pgSz w:w="11907" w:h="16840" w:code="9"/>
       <w:pgMar w:top="1440" w:right="1797" w:bottom="1440" w:left="1797" w:header="720" w:footer="720" w:gutter="0"/>
       <w:cols w:space="708"/>
@@ -5985,7 +6334,7 @@
         <w:rStyle w:val="Numrodepage"/>
         <w:noProof/>
       </w:rPr>
-      <w:t>3</w:t>
+      <w:t>7</w:t>
     </w:r>
     <w:r>
       <w:rPr>
@@ -9478,7 +9827,7 @@
 </file>
 
 <file path=customXml/itemProps1.xml><?xml version="1.0" encoding="utf-8"?>
-<ds:datastoreItem xmlns:ds="http://schemas.openxmlformats.org/officeDocument/2006/customXml" ds:itemID="{A31263B4-FDBE-47D6-B6EF-EAE63FE01021}">
+<ds:datastoreItem xmlns:ds="http://schemas.openxmlformats.org/officeDocument/2006/customXml" ds:itemID="{6C8E45A2-B81B-4879-B99B-931A4A570A16}">
   <ds:schemaRefs>
     <ds:schemaRef ds:uri="http://schemas.openxmlformats.org/officeDocument/2006/bibliography"/>
   </ds:schemaRefs>

</xml_diff>